<commit_message>
951980_1 Added 14th rephrasing KB.
</commit_message>
<xml_diff>
--- a/KB-PDF-category/How to convert HTML to PDF in Linux docker container in ASP.NET Core PDF.docx
+++ b/KB-PDF-category/How to convert HTML to PDF in Linux docker container in ASP.NET Core PDF.docx
@@ -14,7 +14,7 @@
           <w:b/>
           <w:bCs/>
         </w:rPr>
-        <w:t>How to convert HTML to PDF in Linux docker container in ASP.NET Core PDF</w:t>
+        <w:t>How to Convert HTML to PDF in a Linux Docker Container using ASP.NET Core</w:t>
       </w:r>
     </w:p>
     <w:p>
@@ -45,11 +45,9 @@
       <w:r>
         <w:t xml:space="preserve"> for converting webpages, SVG, MHTML, and HTML to PDF using C#. It is reliable and accurate. The result preserves all graphics, images, text, fonts, and the layout of the original HTML document or webpage. Using this library, you can convert </w:t>
       </w:r>
-      <w:proofErr w:type="gramStart"/>
-      <w:r>
-        <w:t>a HTML</w:t>
-      </w:r>
-      <w:proofErr w:type="gramEnd"/>
+      <w:r>
+        <w:t>HTML</w:t>
+      </w:r>
       <w:r>
         <w:t xml:space="preserve"> to PDF in Linux </w:t>
       </w:r>
@@ -71,25 +69,29 @@
       </w:r>
     </w:p>
     <w:p>
-      <w:pPr>
-        <w:numPr>
-          <w:ilvl w:val="0"/>
-          <w:numId w:val="1"/>
-        </w:numPr>
-      </w:pPr>
-      <w:r>
-        <w:t>Create a new ASP.NET Core application and enable the docker support with Linux as target OS.</w:t>
-      </w:r>
-    </w:p>
-    <w:p>
-      <w:r>
-        <w:t> </w:t>
-      </w:r>
-    </w:p>
-    <w:p>
-      <w:r>
+      <w:r>
+        <w:rPr>
+          <w:b/>
+          <w:bCs/>
+        </w:rPr>
+        <w:t>1.</w:t>
+      </w:r>
+      <w:r>
+        <w:rPr>
+          <w:b/>
+          <w:bCs/>
+        </w:rPr>
+        <w:t>Create an ASP.NET Core MVC Application</w:t>
+      </w:r>
+      <w:r>
+        <w:t>: Initiate a project using ASP.NET Core Model-View-Controller pattern.</w:t>
+      </w:r>
+      <w:r>
+        <w:rPr>
+          <w:noProof/>
+        </w:rPr>
         <w:drawing>
-          <wp:inline distT="0" distB="0" distL="0" distR="0" wp14:anchorId="38F352EA" wp14:editId="47E68370">
+          <wp:inline distT="0" distB="0" distL="0" distR="0" wp14:anchorId="38F352EA" wp14:editId="4946FDD5">
             <wp:extent cx="5943600" cy="3916680"/>
             <wp:effectExtent l="0" t="0" r="0" b="7620"/>
             <wp:docPr id="1240491096" name="Picture 14" descr="Create new core MVC project in ASP.NET Core PDF"/>
@@ -140,6 +142,14 @@
     </w:p>
     <w:p>
       <w:r>
+        <w:t>Enable Docker support and select Linux as the target operating system.</w:t>
+      </w:r>
+    </w:p>
+    <w:p>
+      <w:r>
+        <w:rPr>
+          <w:noProof/>
+        </w:rPr>
         <w:lastRenderedPageBreak/>
         <w:drawing>
           <wp:inline distT="0" distB="0" distL="0" distR="0" wp14:anchorId="69C0A110" wp14:editId="35CF49B4">
@@ -192,58 +202,47 @@
       </w:r>
     </w:p>
     <w:p>
-      <w:pPr>
-        <w:numPr>
-          <w:ilvl w:val="0"/>
-          <w:numId w:val="2"/>
-        </w:numPr>
-      </w:pPr>
-      <w:r>
-        <w:t>Install the </w:t>
-      </w:r>
-      <w:proofErr w:type="spellStart"/>
-      <w:r>
-        <w:fldChar w:fldCharType="begin"/>
-      </w:r>
-      <w:r>
-        <w:instrText>HYPERLINK "https://www.nuget.org/packages/Syncfusion.HtmlToPdfConverter.Net.Linux/" \t "_blank"</w:instrText>
-      </w:r>
-      <w:r>
-        <w:fldChar w:fldCharType="separate"/>
+      <w:r>
+        <w:t>2.</w:t>
+      </w:r>
+      <w:r>
+        <w:t xml:space="preserve"> </w:t>
       </w:r>
       <w:r>
         <w:rPr>
-          <w:rStyle w:val="Hyperlink"/>
+          <w:b/>
+          <w:bCs/>
         </w:rPr>
-        <w:t>Syncfusion.HtmlToPdfConverter.Net.Linux</w:t>
-      </w:r>
-      <w:proofErr w:type="spellEnd"/>
-      <w:r>
-        <w:fldChar w:fldCharType="end"/>
-      </w:r>
-      <w:r>
-        <w:t> NuGet package as  a reference to your .NET Core application from </w:t>
-      </w:r>
-      <w:hyperlink r:id="rId10" w:tgtFrame="_blank" w:history="1">
+        <w:t>Install Syncfusion Package</w:t>
+      </w:r>
+      <w:r>
+        <w:t xml:space="preserve">: Add </w:t>
+      </w:r>
+      <w:hyperlink r:id="rId10" w:history="1">
+        <w:proofErr w:type="spellStart"/>
         <w:r>
           <w:rPr>
             <w:rStyle w:val="Hyperlink"/>
           </w:rPr>
-          <w:t>NuGet.org</w:t>
+          <w:t>Syncfusion.HtmlToPdfConverter.Net.Linux</w:t>
         </w:r>
+        <w:proofErr w:type="spellEnd"/>
       </w:hyperlink>
       <w:r>
-        <w:t>.</w:t>
+        <w:t xml:space="preserve"> from NuGet as a project reference.</w:t>
       </w:r>
     </w:p>
     <w:p>
       <w:r>
+        <w:rPr>
+          <w:noProof/>
+        </w:rPr>
         <w:lastRenderedPageBreak/>
         <w:drawing>
-          <wp:inline distT="0" distB="0" distL="0" distR="0" wp14:anchorId="1DEFDCA6" wp14:editId="0434D5D5">
-            <wp:extent cx="5943600" cy="3672840"/>
-            <wp:effectExtent l="0" t="0" r="0" b="3810"/>
-            <wp:docPr id="608315513" name="Picture 12" descr="Install latest Linux package in ASP.NET Core PDF"/>
+          <wp:inline distT="0" distB="0" distL="0" distR="0" wp14:anchorId="7FC58C44" wp14:editId="6E8828CD">
+            <wp:extent cx="5943600" cy="3808730"/>
+            <wp:effectExtent l="0" t="0" r="0" b="1270"/>
+            <wp:docPr id="1816149437" name="Picture 1" descr="NuGet package installation"/>
             <wp:cNvGraphicFramePr>
               <a:graphicFrameLocks xmlns:a="http://schemas.openxmlformats.org/drawingml/2006/main" noChangeAspect="1"/>
             </wp:cNvGraphicFramePr>
@@ -251,7 +250,7 @@
               <a:graphicData uri="http://schemas.openxmlformats.org/drawingml/2006/picture">
                 <pic:pic xmlns:pic="http://schemas.openxmlformats.org/drawingml/2006/picture">
                   <pic:nvPicPr>
-                    <pic:cNvPr id="0" name="Picture 38" descr="Install latest Linux package in ASP.NET Core PDF"/>
+                    <pic:cNvPr id="0" name="Picture 1" descr="NuGet package installation"/>
                     <pic:cNvPicPr>
                       <a:picLocks noChangeAspect="1" noChangeArrowheads="1"/>
                     </pic:cNvPicPr>
@@ -272,7 +271,7 @@
                   <pic:spPr bwMode="auto">
                     <a:xfrm>
                       <a:off x="0" y="0"/>
-                      <a:ext cx="5943600" cy="3672840"/>
+                      <a:ext cx="5943600" cy="3808730"/>
                     </a:xfrm>
                     <a:prstGeom prst="rect">
                       <a:avLst/>
@@ -291,198 +290,121 @@
     </w:p>
     <w:p>
       <w:r>
-        <w:t> </w:t>
-      </w:r>
-    </w:p>
-    <w:p>
-      <w:r>
-        <w:t> </w:t>
-      </w:r>
-    </w:p>
-    <w:p>
-      <w:r>
-        <w:br/>
-      </w:r>
-    </w:p>
-    <w:p>
-      <w:pPr>
-        <w:numPr>
-          <w:ilvl w:val="0"/>
-          <w:numId w:val="3"/>
-        </w:numPr>
-      </w:pPr>
-      <w:r>
-        <w:t>Include the following snippet in the docker file to install the dependent packages in the docker container.</w:t>
-      </w:r>
-    </w:p>
-    <w:p>
-      <w:pPr>
-        <w:numPr>
-          <w:ilvl w:val="0"/>
-          <w:numId w:val="3"/>
-        </w:numPr>
-      </w:pPr>
-      <w:r>
         <w:rPr>
           <w:b/>
           <w:bCs/>
         </w:rPr>
-        <w:t>RUN</w:t>
-      </w:r>
-      <w:r>
-        <w:t xml:space="preserve"> apt-get update &amp;&amp; \</w:t>
-      </w:r>
-    </w:p>
-    <w:p>
-      <w:pPr>
-        <w:numPr>
-          <w:ilvl w:val="0"/>
-          <w:numId w:val="3"/>
-        </w:numPr>
-      </w:pPr>
-      <w:r>
-        <w:t xml:space="preserve">     </w:t>
+        <w:t>3.</w:t>
       </w:r>
       <w:r>
         <w:rPr>
           <w:b/>
           <w:bCs/>
         </w:rPr>
-        <w:t>apt</w:t>
-      </w:r>
-      <w:r>
-        <w:t>-get install -</w:t>
-      </w:r>
-      <w:proofErr w:type="spellStart"/>
-      <w:r>
-        <w:t>yq</w:t>
-      </w:r>
-      <w:proofErr w:type="spellEnd"/>
-      <w:r>
-        <w:t xml:space="preserve"> --no-install-recommends \ </w:t>
-      </w:r>
-    </w:p>
-    <w:p>
-      <w:pPr>
-        <w:numPr>
-          <w:ilvl w:val="0"/>
-          <w:numId w:val="3"/>
-        </w:numPr>
-      </w:pPr>
-      <w:r>
-        <w:t xml:space="preserve">     </w:t>
+        <w:t xml:space="preserve">Configure the </w:t>
       </w:r>
       <w:r>
         <w:rPr>
           <w:b/>
           <w:bCs/>
         </w:rPr>
-        <w:t>libasound2</w:t>
-      </w:r>
-      <w:r>
-        <w:t xml:space="preserve"> libatk1.0-0 libc6 libcairo2 libcups2 libdbus-1-3 \ </w:t>
+        <w:t>Docker file</w:t>
+      </w:r>
+      <w:r>
+        <w:t>:</w:t>
+      </w:r>
+      <w:r>
+        <w:t xml:space="preserve"> </w:t>
+      </w:r>
+      <w:r>
+        <w:t xml:space="preserve">Include the following snippet in your </w:t>
+      </w:r>
+      <w:r>
+        <w:t>Docker file</w:t>
+      </w:r>
+      <w:r>
+        <w:t xml:space="preserve"> to ensure all necessary dependencies are installed</w:t>
+      </w:r>
+    </w:p>
+    <w:tbl>
+      <w:tblPr>
+        <w:tblStyle w:val="TableGrid"/>
+        <w:tblW w:w="0" w:type="auto"/>
+        <w:tblLook w:val="04A0" w:firstRow="1" w:lastRow="0" w:firstColumn="1" w:lastColumn="0" w:noHBand="0" w:noVBand="1"/>
+      </w:tblPr>
+      <w:tblGrid>
+        <w:gridCol w:w="9350"/>
+      </w:tblGrid>
+      <w:tr>
+        <w:tc>
+          <w:tcPr>
+            <w:tcW w:w="9350" w:type="dxa"/>
+          </w:tcPr>
+          <w:p>
+            <w:r>
+              <w:t>RUN apt-get update &amp;&amp; \</w:t>
+            </w:r>
+          </w:p>
+          <w:p>
+            <w:r>
+              <w:t xml:space="preserve">    apt-get install -</w:t>
+            </w:r>
+            <w:proofErr w:type="spellStart"/>
+            <w:r>
+              <w:t>yq</w:t>
+            </w:r>
+            <w:proofErr w:type="spellEnd"/>
+            <w:r>
+              <w:t xml:space="preserve"> --no-install-recommends \ </w:t>
+            </w:r>
+          </w:p>
+          <w:p>
+            <w:r>
+              <w:t xml:space="preserve">    libasound2 libatk1.0-0 libc6 libcairo2 libcups2 libdbus-1-3 \ </w:t>
+            </w:r>
+          </w:p>
+          <w:p>
+            <w:r>
+              <w:t xml:space="preserve">    libexpat1 libfontconfig1 libgcc1 libgconf-2-4 libgdk-pixbuf2.0-0 libglib2.0-0 libgtk-3-0 libnspr4 \ </w:t>
+            </w:r>
+          </w:p>
+          <w:p>
+            <w:r>
+              <w:t xml:space="preserve">    libpango-1.0-0 libpangocairo-1.0-0 </w:t>
+            </w:r>
+            <w:proofErr w:type="spellStart"/>
+            <w:r>
+              <w:t>libstdc</w:t>
+            </w:r>
+            <w:proofErr w:type="spellEnd"/>
+            <w:r>
+              <w:t xml:space="preserve">++6 libx11-6 libx11-xcb1 libxcb1 \ </w:t>
+            </w:r>
+          </w:p>
+          <w:p>
+            <w:r>
+              <w:t xml:space="preserve">    libxcursor1 libxdamage1 libxext6 libxfixes3 libxi6 libxrandr2 libxrender1 libxss1 libxtst6 \ </w:t>
+            </w:r>
+          </w:p>
+          <w:p>
+            <w:r>
+              <w:t xml:space="preserve">    libnss3 libgbm1</w:t>
+            </w:r>
+          </w:p>
+        </w:tc>
+      </w:tr>
+    </w:tbl>
+    <w:p>
+      <w:r>
+        <w:t> </w:t>
       </w:r>
     </w:p>
     <w:p>
-      <w:pPr>
-        <w:numPr>
-          <w:ilvl w:val="0"/>
-          <w:numId w:val="3"/>
-        </w:numPr>
-      </w:pPr>
-      <w:r>
-        <w:t xml:space="preserve">     </w:t>
-      </w:r>
       <w:r>
         <w:rPr>
-          <w:b/>
-          <w:bCs/>
+          <w:noProof/>
         </w:rPr>
-        <w:t>libexpat1</w:t>
-      </w:r>
-      <w:r>
-        <w:t xml:space="preserve"> libfontconfig1 libgcc1 libgconf-2-4 libgdk-pixbuf2.0-0 libglib2.0-0 libgtk-3-0 libnspr4 \ </w:t>
-      </w:r>
-    </w:p>
-    <w:p>
-      <w:pPr>
-        <w:numPr>
-          <w:ilvl w:val="0"/>
-          <w:numId w:val="3"/>
-        </w:numPr>
-      </w:pPr>
-      <w:r>
-        <w:t xml:space="preserve">     </w:t>
-      </w:r>
-      <w:r>
-        <w:rPr>
-          <w:b/>
-          <w:bCs/>
-        </w:rPr>
-        <w:t>libpango</w:t>
-      </w:r>
-      <w:r>
-        <w:t xml:space="preserve">-1.0-0 libpangocairo-1.0-0 </w:t>
-      </w:r>
-      <w:proofErr w:type="spellStart"/>
-      <w:r>
-        <w:t>libstdc</w:t>
-      </w:r>
-      <w:proofErr w:type="spellEnd"/>
-      <w:r>
-        <w:t xml:space="preserve">++6 libx11-6 libx11-xcb1 libxcb1 \ </w:t>
-      </w:r>
-    </w:p>
-    <w:p>
-      <w:pPr>
-        <w:numPr>
-          <w:ilvl w:val="0"/>
-          <w:numId w:val="3"/>
-        </w:numPr>
-      </w:pPr>
-      <w:r>
-        <w:t xml:space="preserve">     </w:t>
-      </w:r>
-      <w:r>
-        <w:rPr>
-          <w:b/>
-          <w:bCs/>
-        </w:rPr>
-        <w:t>libxcursor1</w:t>
-      </w:r>
-      <w:r>
-        <w:t xml:space="preserve"> libxdamage1 libxext6 libxfixes3 libxi6 libxrandr2 libxrender1 libxss1 libxtst6 \ </w:t>
-      </w:r>
-    </w:p>
-    <w:p>
-      <w:pPr>
-        <w:numPr>
-          <w:ilvl w:val="0"/>
-          <w:numId w:val="3"/>
-        </w:numPr>
-      </w:pPr>
-      <w:r>
-        <w:t xml:space="preserve">     </w:t>
-      </w:r>
-      <w:r>
-        <w:rPr>
-          <w:b/>
-          <w:bCs/>
-        </w:rPr>
-        <w:t>libnss3</w:t>
-      </w:r>
-      <w:r>
-        <w:t xml:space="preserve"> libgbm1</w:t>
-      </w:r>
-    </w:p>
-    <w:p>
-      <w:r>
         <w:lastRenderedPageBreak/>
-        <w:t> </w:t>
-      </w:r>
-    </w:p>
-    <w:p>
-      <w:r>
         <w:drawing>
           <wp:inline distT="0" distB="0" distL="0" distR="0" wp14:anchorId="15F08D1F" wp14:editId="3C300019">
             <wp:extent cx="5943600" cy="3368040"/>
@@ -539,196 +461,135 @@
       </w:r>
     </w:p>
     <w:p>
-      <w:pPr>
-        <w:numPr>
-          <w:ilvl w:val="0"/>
-          <w:numId w:val="4"/>
-        </w:numPr>
-      </w:pPr>
-      <w:r>
-        <w:t xml:space="preserve">Add an Export </w:t>
-      </w:r>
-      <w:proofErr w:type="gramStart"/>
-      <w:r>
-        <w:t>To</w:t>
-      </w:r>
-      <w:proofErr w:type="gramEnd"/>
-      <w:r>
-        <w:t xml:space="preserve"> PDF button in </w:t>
-      </w:r>
-      <w:proofErr w:type="spellStart"/>
-      <w:proofErr w:type="gramStart"/>
-      <w:r>
-        <w:t>index.cshtml</w:t>
-      </w:r>
-      <w:proofErr w:type="spellEnd"/>
-      <w:proofErr w:type="gramEnd"/>
-      <w:r>
-        <w:t>.</w:t>
-      </w:r>
-    </w:p>
-    <w:p>
-      <w:pPr>
-        <w:numPr>
-          <w:ilvl w:val="0"/>
-          <w:numId w:val="4"/>
-        </w:numPr>
-      </w:pPr>
-      <w:r>
-        <w:t xml:space="preserve">&lt;div </w:t>
-      </w:r>
       <w:r>
         <w:rPr>
           <w:b/>
           <w:bCs/>
         </w:rPr>
-        <w:t>class</w:t>
-      </w:r>
-      <w:r>
-        <w:t>="</w:t>
-      </w:r>
-      <w:proofErr w:type="spellStart"/>
-      <w:r>
-        <w:t>btn</w:t>
-      </w:r>
-      <w:proofErr w:type="spellEnd"/>
-      <w:r>
-        <w:t>"&gt;</w:t>
-      </w:r>
-    </w:p>
-    <w:p>
-      <w:pPr>
-        <w:numPr>
-          <w:ilvl w:val="0"/>
-          <w:numId w:val="4"/>
-        </w:numPr>
-      </w:pPr>
-      <w:r>
-        <w:t xml:space="preserve">    </w:t>
-      </w:r>
-      <w:proofErr w:type="gramStart"/>
-      <w:r>
-        <w:t xml:space="preserve">@{ </w:t>
-      </w:r>
-      <w:proofErr w:type="spellStart"/>
-      <w:r>
-        <w:t>Html.BeginForm</w:t>
-      </w:r>
-      <w:proofErr w:type="spellEnd"/>
-      <w:proofErr w:type="gramEnd"/>
-      <w:r>
-        <w:t>("</w:t>
-      </w:r>
-      <w:proofErr w:type="spellStart"/>
-      <w:r>
-        <w:t>ExportToPDF</w:t>
-      </w:r>
-      <w:proofErr w:type="spellEnd"/>
-      <w:r>
-        <w:t xml:space="preserve">", "Home", </w:t>
-      </w:r>
-      <w:proofErr w:type="spellStart"/>
-      <w:r>
-        <w:t>FormMethod.</w:t>
+        <w:t>4.</w:t>
       </w:r>
       <w:r>
         <w:rPr>
           <w:b/>
           <w:bCs/>
         </w:rPr>
-        <w:t>Post</w:t>
-      </w:r>
-      <w:proofErr w:type="spellEnd"/>
-      <w:proofErr w:type="gramStart"/>
-      <w:r>
-        <w:t>);</w:t>
-      </w:r>
-      <w:proofErr w:type="gramEnd"/>
-    </w:p>
-    <w:p>
-      <w:pPr>
-        <w:numPr>
-          <w:ilvl w:val="0"/>
-          <w:numId w:val="4"/>
-        </w:numPr>
-      </w:pPr>
-      <w:r>
-        <w:t>        {</w:t>
-      </w:r>
-    </w:p>
-    <w:p>
-      <w:pPr>
-        <w:numPr>
-          <w:ilvl w:val="0"/>
-          <w:numId w:val="4"/>
-        </w:numPr>
-      </w:pPr>
-      <w:r>
-        <w:t>            &lt;</w:t>
-      </w:r>
+        <w:t>Add Export to PDF Button</w:t>
+      </w:r>
+      <w:r>
+        <w:t>:</w:t>
+      </w:r>
+      <w:r>
+        <w:t xml:space="preserve"> </w:t>
+      </w:r>
+      <w:r>
+        <w:t xml:space="preserve">In your </w:t>
+      </w:r>
+      <w:proofErr w:type="spellStart"/>
       <w:r>
         <w:rPr>
           <w:b/>
           <w:bCs/>
         </w:rPr>
-        <w:t>input</w:t>
-      </w:r>
-      <w:r>
-        <w:t xml:space="preserve"> </w:t>
-      </w:r>
+        <w:t>index.cshtml</w:t>
+      </w:r>
+      <w:proofErr w:type="spellEnd"/>
+      <w:r>
+        <w:t>, add an "Export To PDF" button using the following code</w:t>
+      </w:r>
+    </w:p>
+    <w:tbl>
+      <w:tblPr>
+        <w:tblStyle w:val="TableGrid"/>
+        <w:tblW w:w="0" w:type="auto"/>
+        <w:tblLook w:val="04A0" w:firstRow="1" w:lastRow="0" w:firstColumn="1" w:lastColumn="0" w:noHBand="0" w:noVBand="1"/>
+      </w:tblPr>
+      <w:tblGrid>
+        <w:gridCol w:w="9350"/>
+      </w:tblGrid>
+      <w:tr>
+        <w:tc>
+          <w:tcPr>
+            <w:tcW w:w="9350" w:type="dxa"/>
+          </w:tcPr>
+          <w:p>
+            <w:r>
+              <w:t>&lt;div class="</w:t>
+            </w:r>
+            <w:proofErr w:type="spellStart"/>
+            <w:r>
+              <w:t>btn</w:t>
+            </w:r>
+            <w:proofErr w:type="spellEnd"/>
+            <w:r>
+              <w:t>"&gt;</w:t>
+            </w:r>
+          </w:p>
+          <w:p>
+            <w:r>
+              <w:t xml:space="preserve">    @{ </w:t>
+            </w:r>
+            <w:proofErr w:type="spellStart"/>
+            <w:r>
+              <w:t>Html.BeginForm</w:t>
+            </w:r>
+            <w:proofErr w:type="spellEnd"/>
+            <w:r>
+              <w:t>("</w:t>
+            </w:r>
+            <w:proofErr w:type="spellStart"/>
+            <w:r>
+              <w:t>ExportToPDF</w:t>
+            </w:r>
+            <w:proofErr w:type="spellEnd"/>
+            <w:r>
+              <w:t xml:space="preserve">", "Home", </w:t>
+            </w:r>
+            <w:proofErr w:type="spellStart"/>
+            <w:r>
+              <w:t>FormMethod.Post</w:t>
+            </w:r>
+            <w:proofErr w:type="spellEnd"/>
+            <w:r>
+              <w:t>);</w:t>
+            </w:r>
+          </w:p>
+          <w:p>
+            <w:r>
+              <w:t xml:space="preserve">        {</w:t>
+            </w:r>
+          </w:p>
+          <w:p>
+            <w:r>
+              <w:t xml:space="preserve">            &lt;input type="submit" value="Export To PDF" class=" </w:t>
+            </w:r>
+            <w:proofErr w:type="spellStart"/>
+            <w:r>
+              <w:t>btn</w:t>
+            </w:r>
+            <w:proofErr w:type="spellEnd"/>
+            <w:r>
+              <w:t>" /&gt;</w:t>
+            </w:r>
+          </w:p>
+          <w:p>
+            <w:r>
+              <w:t xml:space="preserve">        }}</w:t>
+            </w:r>
+          </w:p>
+          <w:p>
+            <w:r>
+              <w:t>&lt;/div&gt;</w:t>
+            </w:r>
+          </w:p>
+        </w:tc>
+      </w:tr>
+    </w:tbl>
+    <w:p/>
+    <w:p>
       <w:r>
         <w:rPr>
-          <w:b/>
-          <w:bCs/>
+          <w:noProof/>
         </w:rPr>
-        <w:t>type</w:t>
-      </w:r>
-      <w:r>
-        <w:t xml:space="preserve">="submit" value="Export To PDF" </w:t>
-      </w:r>
-      <w:r>
-        <w:rPr>
-          <w:b/>
-          <w:bCs/>
-        </w:rPr>
-        <w:t>class</w:t>
-      </w:r>
-      <w:r>
-        <w:t xml:space="preserve">=" </w:t>
-      </w:r>
-      <w:proofErr w:type="spellStart"/>
-      <w:r>
-        <w:t>btn</w:t>
-      </w:r>
-      <w:proofErr w:type="spellEnd"/>
-      <w:r>
-        <w:t>" /&gt;</w:t>
-      </w:r>
-    </w:p>
-    <w:p>
-      <w:pPr>
-        <w:numPr>
-          <w:ilvl w:val="0"/>
-          <w:numId w:val="4"/>
-        </w:numPr>
-      </w:pPr>
-      <w:r>
-        <w:t>        }}</w:t>
-      </w:r>
-    </w:p>
-    <w:p>
-      <w:pPr>
-        <w:numPr>
-          <w:ilvl w:val="0"/>
-          <w:numId w:val="4"/>
-        </w:numPr>
-      </w:pPr>
-      <w:r>
-        <w:t>&lt;/div&gt;</w:t>
-      </w:r>
-    </w:p>
-    <w:p>
-      <w:r>
         <w:lastRenderedPageBreak/>
         <w:drawing>
           <wp:inline distT="0" distB="0" distL="0" distR="0" wp14:anchorId="4862964F" wp14:editId="6D10C929">
@@ -781,499 +642,355 @@
       </w:r>
     </w:p>
     <w:p>
-      <w:pPr>
-        <w:numPr>
-          <w:ilvl w:val="0"/>
-          <w:numId w:val="5"/>
-        </w:numPr>
-      </w:pPr>
-      <w:r>
-        <w:t>Include the following namespaces and code snippet in controller for converting HTML to PDF.</w:t>
-      </w:r>
-    </w:p>
-    <w:p>
-      <w:pPr>
-        <w:numPr>
-          <w:ilvl w:val="0"/>
-          <w:numId w:val="5"/>
-        </w:numPr>
-      </w:pPr>
-      <w:r>
-        <w:t>// [C# Code]</w:t>
-      </w:r>
-    </w:p>
-    <w:p>
-      <w:pPr>
-        <w:numPr>
-          <w:ilvl w:val="0"/>
-          <w:numId w:val="5"/>
-        </w:numPr>
-      </w:pPr>
+      <w:r>
+        <w:t>5.</w:t>
+      </w:r>
+      <w:r>
+        <w:t xml:space="preserve"> </w:t>
+      </w:r>
       <w:r>
         <w:rPr>
           <w:b/>
           <w:bCs/>
         </w:rPr>
-        <w:t>using</w:t>
+        <w:t>Implement Conversion Logic in Controller</w:t>
+      </w:r>
+      <w:r>
+        <w:t>:</w:t>
       </w:r>
       <w:r>
         <w:t xml:space="preserve"> </w:t>
       </w:r>
-      <w:proofErr w:type="spellStart"/>
-      <w:r>
-        <w:t>Syncfusion.</w:t>
-      </w:r>
-      <w:proofErr w:type="gramStart"/>
-      <w:r>
-        <w:t>HtmlConverter</w:t>
-      </w:r>
-      <w:proofErr w:type="spellEnd"/>
-      <w:r>
-        <w:t>;</w:t>
-      </w:r>
-      <w:proofErr w:type="gramEnd"/>
+      <w:r>
+        <w:t>Use the Syncfusion library in your controller to handle the conversion</w:t>
+      </w:r>
     </w:p>
+    <w:tbl>
+      <w:tblPr>
+        <w:tblStyle w:val="TableGrid"/>
+        <w:tblW w:w="0" w:type="auto"/>
+        <w:tblLook w:val="04A0" w:firstRow="1" w:lastRow="0" w:firstColumn="1" w:lastColumn="0" w:noHBand="0" w:noVBand="1"/>
+      </w:tblPr>
+      <w:tblGrid>
+        <w:gridCol w:w="9350"/>
+      </w:tblGrid>
+      <w:tr>
+        <w:tc>
+          <w:tcPr>
+            <w:tcW w:w="9350" w:type="dxa"/>
+          </w:tcPr>
+          <w:p>
+            <w:r>
+              <w:t xml:space="preserve">using </w:t>
+            </w:r>
+            <w:proofErr w:type="spellStart"/>
+            <w:r>
+              <w:t>Syncfusion.HtmlConverter</w:t>
+            </w:r>
+            <w:proofErr w:type="spellEnd"/>
+            <w:r>
+              <w:t>;</w:t>
+            </w:r>
+          </w:p>
+          <w:p>
+            <w:r>
+              <w:t xml:space="preserve">using </w:t>
+            </w:r>
+            <w:proofErr w:type="spellStart"/>
+            <w:r>
+              <w:t>Syncfusion.Pdf</w:t>
+            </w:r>
+            <w:proofErr w:type="spellEnd"/>
+            <w:r>
+              <w:t>;</w:t>
+            </w:r>
+          </w:p>
+          <w:p>
+            <w:r>
+              <w:t>using System.IO;</w:t>
+            </w:r>
+          </w:p>
+          <w:p/>
+          <w:p>
+            <w:r>
+              <w:t xml:space="preserve">public </w:t>
+            </w:r>
+            <w:proofErr w:type="spellStart"/>
+            <w:r>
+              <w:t>ActionResult</w:t>
+            </w:r>
+            <w:proofErr w:type="spellEnd"/>
+            <w:r>
+              <w:t xml:space="preserve"> </w:t>
+            </w:r>
+            <w:proofErr w:type="spellStart"/>
+            <w:r>
+              <w:t>ExportToPDF</w:t>
+            </w:r>
+            <w:proofErr w:type="spellEnd"/>
+            <w:r>
+              <w:t>()</w:t>
+            </w:r>
+          </w:p>
+          <w:p>
+            <w:r>
+              <w:t>{</w:t>
+            </w:r>
+          </w:p>
+          <w:p>
+            <w:r>
+              <w:t xml:space="preserve">    // Initialize the HTML to PDF converter</w:t>
+            </w:r>
+          </w:p>
+          <w:p>
+            <w:r>
+              <w:t xml:space="preserve">    </w:t>
+            </w:r>
+            <w:proofErr w:type="spellStart"/>
+            <w:r>
+              <w:t>HtmlToPdfConverter</w:t>
+            </w:r>
+            <w:proofErr w:type="spellEnd"/>
+            <w:r>
+              <w:t xml:space="preserve"> </w:t>
+            </w:r>
+            <w:proofErr w:type="spellStart"/>
+            <w:r>
+              <w:t>htmlConverter</w:t>
+            </w:r>
+            <w:proofErr w:type="spellEnd"/>
+            <w:r>
+              <w:t xml:space="preserve"> = new </w:t>
+            </w:r>
+            <w:proofErr w:type="spellStart"/>
+            <w:r>
+              <w:t>HtmlToPdfConverter</w:t>
+            </w:r>
+            <w:proofErr w:type="spellEnd"/>
+            <w:r>
+              <w:t>();</w:t>
+            </w:r>
+          </w:p>
+          <w:p/>
+          <w:p>
+            <w:r>
+              <w:t xml:space="preserve">    // Set Blink rendering engine settings</w:t>
+            </w:r>
+          </w:p>
+          <w:p>
+            <w:r>
+              <w:t xml:space="preserve">    </w:t>
+            </w:r>
+            <w:proofErr w:type="spellStart"/>
+            <w:r>
+              <w:t>BlinkConverterSettings</w:t>
+            </w:r>
+            <w:proofErr w:type="spellEnd"/>
+            <w:r>
+              <w:t xml:space="preserve"> settings = new </w:t>
+            </w:r>
+            <w:proofErr w:type="spellStart"/>
+            <w:r>
+              <w:t>BlinkConverterSettings</w:t>
+            </w:r>
+            <w:proofErr w:type="spellEnd"/>
+            <w:r>
+              <w:t>();</w:t>
+            </w:r>
+          </w:p>
+          <w:p/>
+          <w:p>
+            <w:r>
+              <w:t xml:space="preserve">    // Add command-line arguments to support conversion in sandboxed environments (Linux Docker, Azure, etc.)</w:t>
+            </w:r>
+          </w:p>
+          <w:p>
+            <w:r>
+              <w:t xml:space="preserve">    </w:t>
+            </w:r>
+            <w:proofErr w:type="spellStart"/>
+            <w:r>
+              <w:t>settings.CommandLineArguments.Add</w:t>
+            </w:r>
+            <w:proofErr w:type="spellEnd"/>
+            <w:r>
+              <w:t>("--no-sandbox");</w:t>
+            </w:r>
+          </w:p>
+          <w:p>
+            <w:r>
+              <w:t xml:space="preserve">    </w:t>
+            </w:r>
+            <w:proofErr w:type="spellStart"/>
+            <w:r>
+              <w:t>settings.CommandLineArguments.Add</w:t>
+            </w:r>
+            <w:proofErr w:type="spellEnd"/>
+            <w:r>
+              <w:t>("--disable-</w:t>
+            </w:r>
+            <w:proofErr w:type="spellStart"/>
+            <w:r>
+              <w:t>setuid</w:t>
+            </w:r>
+            <w:proofErr w:type="spellEnd"/>
+            <w:r>
+              <w:t>-sandbox");</w:t>
+            </w:r>
+          </w:p>
+          <w:p/>
+          <w:p>
+            <w:r>
+              <w:t xml:space="preserve">    // Assign the settings to the converter</w:t>
+            </w:r>
+          </w:p>
+          <w:p>
+            <w:r>
+              <w:t xml:space="preserve">    </w:t>
+            </w:r>
+            <w:proofErr w:type="spellStart"/>
+            <w:r>
+              <w:t>htmlConverter.ConverterSettings</w:t>
+            </w:r>
+            <w:proofErr w:type="spellEnd"/>
+            <w:r>
+              <w:t xml:space="preserve"> = settings;</w:t>
+            </w:r>
+          </w:p>
+          <w:p/>
+          <w:p>
+            <w:r>
+              <w:t xml:space="preserve">    // Convert the webpage URL to a PDF document</w:t>
+            </w:r>
+          </w:p>
+          <w:p>
+            <w:r>
+              <w:t xml:space="preserve">    </w:t>
+            </w:r>
+            <w:proofErr w:type="spellStart"/>
+            <w:r>
+              <w:t>PdfDocument</w:t>
+            </w:r>
+            <w:proofErr w:type="spellEnd"/>
+            <w:r>
+              <w:t xml:space="preserve"> document = </w:t>
+            </w:r>
+            <w:proofErr w:type="spellStart"/>
+            <w:r>
+              <w:t>htmlConverter.Convert</w:t>
+            </w:r>
+            <w:proofErr w:type="spellEnd"/>
+            <w:r>
+              <w:t>("https://www.syncfusion.com");</w:t>
+            </w:r>
+          </w:p>
+          <w:p/>
+          <w:p>
+            <w:r>
+              <w:t xml:space="preserve">    // Save the PDF document to a memory stream</w:t>
+            </w:r>
+          </w:p>
+          <w:p>
+            <w:r>
+              <w:t xml:space="preserve">    </w:t>
+            </w:r>
+            <w:proofErr w:type="spellStart"/>
+            <w:r>
+              <w:t>MemoryStream</w:t>
+            </w:r>
+            <w:proofErr w:type="spellEnd"/>
+            <w:r>
+              <w:t xml:space="preserve"> stream = new </w:t>
+            </w:r>
+            <w:proofErr w:type="spellStart"/>
+            <w:r>
+              <w:t>MemoryStream</w:t>
+            </w:r>
+            <w:proofErr w:type="spellEnd"/>
+            <w:r>
+              <w:t>();</w:t>
+            </w:r>
+          </w:p>
+          <w:p>
+            <w:r>
+              <w:t xml:space="preserve">    </w:t>
+            </w:r>
+            <w:proofErr w:type="spellStart"/>
+            <w:r>
+              <w:t>document.Save</w:t>
+            </w:r>
+            <w:proofErr w:type="spellEnd"/>
+            <w:r>
+              <w:t>(stream);</w:t>
+            </w:r>
+          </w:p>
+          <w:p/>
+          <w:p>
+            <w:r>
+              <w:t xml:space="preserve">    // Return the PDF file as a downloadable response</w:t>
+            </w:r>
+          </w:p>
+          <w:p>
+            <w:r>
+              <w:t xml:space="preserve">    return File(</w:t>
+            </w:r>
+            <w:proofErr w:type="spellStart"/>
+            <w:r>
+              <w:t>stream.ToArray</w:t>
+            </w:r>
+            <w:proofErr w:type="spellEnd"/>
+            <w:r>
+              <w:t xml:space="preserve">(), </w:t>
+            </w:r>
+            <w:proofErr w:type="spellStart"/>
+            <w:r>
+              <w:t>System.Net.Mime.MediaTypeNames.Application.Pdf</w:t>
+            </w:r>
+            <w:proofErr w:type="spellEnd"/>
+            <w:r>
+              <w:t>, "Sample.pdf");</w:t>
+            </w:r>
+          </w:p>
+          <w:p>
+            <w:r>
+              <w:t>}</w:t>
+            </w:r>
+          </w:p>
+        </w:tc>
+      </w:tr>
+    </w:tbl>
+    <w:p/>
     <w:p>
-      <w:pPr>
-        <w:numPr>
-          <w:ilvl w:val="0"/>
-          <w:numId w:val="5"/>
-        </w:numPr>
-      </w:pPr>
+      <w:r>
+        <w:t>6.</w:t>
+      </w:r>
+      <w:r>
+        <w:t xml:space="preserve"> </w:t>
+      </w:r>
       <w:r>
         <w:rPr>
           <w:b/>
           <w:bCs/>
         </w:rPr>
-        <w:t>using</w:t>
+        <w:t>Run your Project</w:t>
+      </w:r>
+      <w:r>
+        <w:t>:</w:t>
       </w:r>
       <w:r>
         <w:t xml:space="preserve"> </w:t>
       </w:r>
-      <w:proofErr w:type="spellStart"/>
-      <w:r>
-        <w:t>Syncfusion.</w:t>
-      </w:r>
-      <w:proofErr w:type="gramStart"/>
-      <w:r>
-        <w:t>Pdf</w:t>
-      </w:r>
-      <w:proofErr w:type="spellEnd"/>
-      <w:r>
-        <w:t>;</w:t>
-      </w:r>
-      <w:proofErr w:type="gramEnd"/>
+      <w:r>
+        <w:t>Build and execute your application within the Docker container. The setup will automatically pull the necessary Linux Docker image to enable the functionality.</w:t>
+      </w:r>
     </w:p>
     <w:p>
-      <w:pPr>
-        <w:numPr>
-          <w:ilvl w:val="0"/>
-          <w:numId w:val="5"/>
-        </w:numPr>
-      </w:pPr>
       <w:r>
         <w:rPr>
-          <w:b/>
-          <w:bCs/>
+          <w:noProof/>
         </w:rPr>
-        <w:t>using</w:t>
-      </w:r>
-      <w:r>
-        <w:t xml:space="preserve"> </w:t>
-      </w:r>
-      <w:proofErr w:type="gramStart"/>
-      <w:r>
-        <w:rPr>
-          <w:b/>
-          <w:bCs/>
-        </w:rPr>
-        <w:t>System</w:t>
-      </w:r>
-      <w:r>
-        <w:t>.IO;</w:t>
-      </w:r>
-      <w:proofErr w:type="gramEnd"/>
-    </w:p>
-    <w:p>
-      <w:r>
-        <w:t> </w:t>
-      </w:r>
-    </w:p>
-    <w:p>
-      <w:r>
-        <w:t>// [C# Code]</w:t>
-      </w:r>
-    </w:p>
-    <w:p>
-      <w:r>
-        <w:t xml:space="preserve">public </w:t>
-      </w:r>
-      <w:proofErr w:type="spellStart"/>
-      <w:r>
-        <w:t>ActionResult</w:t>
-      </w:r>
-      <w:proofErr w:type="spellEnd"/>
-      <w:r>
-        <w:t xml:space="preserve"> </w:t>
-      </w:r>
-      <w:proofErr w:type="spellStart"/>
-      <w:proofErr w:type="gramStart"/>
-      <w:r>
-        <w:t>ExportToPDF</w:t>
-      </w:r>
-      <w:proofErr w:type="spellEnd"/>
-      <w:r>
-        <w:t>(</w:t>
-      </w:r>
-      <w:proofErr w:type="gramEnd"/>
-      <w:r>
-        <w:t>)</w:t>
-      </w:r>
-    </w:p>
-    <w:p>
-      <w:r>
-        <w:t>{</w:t>
-      </w:r>
-    </w:p>
-    <w:p>
-      <w:r>
-        <w:t xml:space="preserve">      //Initialize HTML to PDF converter </w:t>
-      </w:r>
-    </w:p>
-    <w:p>
-      <w:r>
-        <w:t xml:space="preserve">     </w:t>
-      </w:r>
-      <w:proofErr w:type="spellStart"/>
-      <w:r>
-        <w:t>HtmlToPdfConverter</w:t>
-      </w:r>
-      <w:proofErr w:type="spellEnd"/>
-      <w:r>
-        <w:t xml:space="preserve"> </w:t>
-      </w:r>
-      <w:proofErr w:type="spellStart"/>
-      <w:r>
-        <w:t>htmlConverter</w:t>
-      </w:r>
-      <w:proofErr w:type="spellEnd"/>
-      <w:r>
-        <w:t xml:space="preserve"> = </w:t>
-      </w:r>
-      <w:r>
-        <w:rPr>
-          <w:b/>
-          <w:bCs/>
-        </w:rPr>
-        <w:t>new</w:t>
-      </w:r>
-      <w:r>
-        <w:t xml:space="preserve"> </w:t>
-      </w:r>
-      <w:proofErr w:type="spellStart"/>
-      <w:proofErr w:type="gramStart"/>
-      <w:r>
-        <w:t>HtmlToPdfConverter</w:t>
-      </w:r>
-      <w:proofErr w:type="spellEnd"/>
-      <w:r>
-        <w:t>();</w:t>
-      </w:r>
-      <w:proofErr w:type="gramEnd"/>
-    </w:p>
-    <w:p>
-      <w:r>
-        <w:t> </w:t>
-      </w:r>
-    </w:p>
-    <w:p>
-      <w:r>
-        <w:t xml:space="preserve">     </w:t>
-      </w:r>
-      <w:proofErr w:type="spellStart"/>
-      <w:r>
-        <w:t>BlinkConverterSettings</w:t>
-      </w:r>
-      <w:proofErr w:type="spellEnd"/>
-      <w:r>
-        <w:t xml:space="preserve"> settings = </w:t>
-      </w:r>
-      <w:r>
-        <w:rPr>
-          <w:b/>
-          <w:bCs/>
-        </w:rPr>
-        <w:t>new</w:t>
-      </w:r>
-      <w:r>
-        <w:t xml:space="preserve"> </w:t>
-      </w:r>
-      <w:proofErr w:type="spellStart"/>
-      <w:proofErr w:type="gramStart"/>
-      <w:r>
-        <w:t>BlinkConverterSettings</w:t>
-      </w:r>
-      <w:proofErr w:type="spellEnd"/>
-      <w:r>
-        <w:t>();</w:t>
-      </w:r>
-      <w:proofErr w:type="gramEnd"/>
-    </w:p>
-    <w:p>
-      <w:r>
-        <w:t> </w:t>
-      </w:r>
-    </w:p>
-    <w:p>
-      <w:r>
-        <w:t>     //Set command line arguments to run without sandbox.</w:t>
-      </w:r>
-    </w:p>
-    <w:p>
-      <w:r>
-        <w:t xml:space="preserve">     </w:t>
-      </w:r>
-      <w:proofErr w:type="spellStart"/>
-      <w:proofErr w:type="gramStart"/>
-      <w:r>
-        <w:t>settings.CommandLineArguments.Add</w:t>
-      </w:r>
-      <w:proofErr w:type="spellEnd"/>
-      <w:proofErr w:type="gramEnd"/>
-      <w:r>
-        <w:t>("--no-sandbox"</w:t>
-      </w:r>
-      <w:proofErr w:type="gramStart"/>
-      <w:r>
-        <w:t>);</w:t>
-      </w:r>
-      <w:proofErr w:type="gramEnd"/>
-    </w:p>
-    <w:p>
-      <w:r>
-        <w:t xml:space="preserve">     </w:t>
-      </w:r>
-      <w:proofErr w:type="spellStart"/>
-      <w:proofErr w:type="gramStart"/>
-      <w:r>
-        <w:t>settings.CommandLineArguments.Add</w:t>
-      </w:r>
-      <w:proofErr w:type="spellEnd"/>
-      <w:proofErr w:type="gramEnd"/>
-      <w:r>
-        <w:t>("--disable-</w:t>
-      </w:r>
-      <w:proofErr w:type="spellStart"/>
-      <w:r>
-        <w:t>setuid</w:t>
-      </w:r>
-      <w:proofErr w:type="spellEnd"/>
-      <w:r>
-        <w:t>-sandbox"</w:t>
-      </w:r>
-      <w:proofErr w:type="gramStart"/>
-      <w:r>
-        <w:t>);</w:t>
-      </w:r>
-      <w:proofErr w:type="gramEnd"/>
-    </w:p>
-    <w:p>
-      <w:r>
-        <w:lastRenderedPageBreak/>
-        <w:t> </w:t>
-      </w:r>
-    </w:p>
-    <w:p>
-      <w:r>
-        <w:t>     //Assign Blink settings to HTML converter</w:t>
-      </w:r>
-    </w:p>
-    <w:p>
-      <w:r>
-        <w:t xml:space="preserve">     </w:t>
-      </w:r>
-      <w:proofErr w:type="spellStart"/>
-      <w:r>
-        <w:t>htmlConverter.ConverterSettings</w:t>
-      </w:r>
-      <w:proofErr w:type="spellEnd"/>
-      <w:r>
-        <w:t xml:space="preserve"> = settings;}</w:t>
-      </w:r>
-    </w:p>
-    <w:p>
-      <w:r>
-        <w:t> </w:t>
-      </w:r>
-    </w:p>
-    <w:p>
-      <w:r>
-        <w:t>     //Convert URL to PDF</w:t>
-      </w:r>
-    </w:p>
-    <w:p>
-      <w:r>
-        <w:t xml:space="preserve">     </w:t>
-      </w:r>
-      <w:proofErr w:type="spellStart"/>
-      <w:r>
-        <w:t>PdfDocument</w:t>
-      </w:r>
-      <w:proofErr w:type="spellEnd"/>
-      <w:r>
-        <w:t xml:space="preserve"> document = </w:t>
-      </w:r>
-      <w:proofErr w:type="spellStart"/>
-      <w:r>
-        <w:t>htmlConverter.Convert</w:t>
-      </w:r>
-      <w:proofErr w:type="spellEnd"/>
-      <w:r>
-        <w:t>("https://www.syncfusion.com"</w:t>
-      </w:r>
-      <w:proofErr w:type="gramStart"/>
-      <w:r>
-        <w:t>);</w:t>
-      </w:r>
-      <w:proofErr w:type="gramEnd"/>
-    </w:p>
-    <w:p>
-      <w:r>
-        <w:t> </w:t>
-      </w:r>
-    </w:p>
-    <w:p>
-      <w:r>
-        <w:t xml:space="preserve">     </w:t>
-      </w:r>
-      <w:proofErr w:type="spellStart"/>
-      <w:r>
-        <w:t>MemoryStream</w:t>
-      </w:r>
-      <w:proofErr w:type="spellEnd"/>
-      <w:r>
-        <w:t xml:space="preserve"> stream = </w:t>
-      </w:r>
-      <w:r>
-        <w:rPr>
-          <w:b/>
-          <w:bCs/>
-        </w:rPr>
-        <w:t>new</w:t>
-      </w:r>
-      <w:r>
-        <w:t xml:space="preserve"> </w:t>
-      </w:r>
-      <w:proofErr w:type="spellStart"/>
-      <w:proofErr w:type="gramStart"/>
-      <w:r>
-        <w:t>MemoryStream</w:t>
-      </w:r>
-      <w:proofErr w:type="spellEnd"/>
-      <w:r>
-        <w:t>();</w:t>
-      </w:r>
-      <w:proofErr w:type="gramEnd"/>
-    </w:p>
-    <w:p>
-      <w:r>
-        <w:t> </w:t>
-      </w:r>
-    </w:p>
-    <w:p>
-      <w:r>
-        <w:t xml:space="preserve">     //Save and close the PDF document </w:t>
-      </w:r>
-    </w:p>
-    <w:p>
-      <w:r>
-        <w:t xml:space="preserve">     </w:t>
-      </w:r>
-      <w:proofErr w:type="spellStart"/>
-      <w:proofErr w:type="gramStart"/>
-      <w:r>
-        <w:t>document.Save</w:t>
-      </w:r>
-      <w:proofErr w:type="spellEnd"/>
-      <w:proofErr w:type="gramEnd"/>
-      <w:r>
-        <w:t>(stream</w:t>
-      </w:r>
-      <w:proofErr w:type="gramStart"/>
-      <w:r>
-        <w:t>);</w:t>
-      </w:r>
-      <w:proofErr w:type="gramEnd"/>
-    </w:p>
-    <w:p>
-      <w:r>
-        <w:t> </w:t>
-      </w:r>
-    </w:p>
-    <w:p>
-      <w:r>
-        <w:t>     return File(</w:t>
-      </w:r>
-      <w:proofErr w:type="spellStart"/>
-      <w:proofErr w:type="gramStart"/>
-      <w:r>
-        <w:t>stream.ToArray</w:t>
-      </w:r>
-      <w:proofErr w:type="spellEnd"/>
-      <w:proofErr w:type="gramEnd"/>
-      <w:r>
-        <w:t xml:space="preserve">(), </w:t>
-      </w:r>
-      <w:proofErr w:type="spellStart"/>
-      <w:proofErr w:type="gramStart"/>
-      <w:r>
-        <w:t>System.Net.Mime.MediaTypeNames.Application</w:t>
-      </w:r>
-      <w:proofErr w:type="gramEnd"/>
-      <w:r>
-        <w:t>.Pdf</w:t>
-      </w:r>
-      <w:proofErr w:type="spellEnd"/>
-      <w:r>
-        <w:t>, "Sample.pdf"</w:t>
-      </w:r>
-      <w:proofErr w:type="gramStart"/>
-      <w:r>
-        <w:t>);</w:t>
-      </w:r>
-      <w:proofErr w:type="gramEnd"/>
-    </w:p>
-    <w:p>
-      <w:r>
-        <w:t>}</w:t>
-      </w:r>
-    </w:p>
-    <w:p>
-      <w:pPr>
-        <w:numPr>
-          <w:ilvl w:val="0"/>
-          <w:numId w:val="6"/>
-        </w:numPr>
-      </w:pPr>
-      <w:r>
-        <w:t>Build and run the sample in the docker, it will pull the Linux docker image from the docker hub and run the project. Now, the webpage will open in the browser. Click </w:t>
-      </w:r>
-      <w:r>
-        <w:rPr>
-          <w:b/>
-          <w:bCs/>
-        </w:rPr>
-        <w:t>Export to PDF</w:t>
-      </w:r>
-      <w:r>
-        <w:t> to convert the Syncfusion® webpage to a PDF.</w:t>
-      </w:r>
-    </w:p>
-    <w:p>
-      <w:r>
-        <w:lastRenderedPageBreak/>
         <w:drawing>
-          <wp:inline distT="0" distB="0" distL="0" distR="0" wp14:anchorId="092D2972" wp14:editId="1CD58F48">
+          <wp:inline distT="0" distB="0" distL="0" distR="0" wp14:anchorId="092D2972" wp14:editId="62469820">
             <wp:extent cx="5943600" cy="3086100"/>
             <wp:effectExtent l="0" t="0" r="0" b="0"/>
             <wp:docPr id="1246013250" name="Picture 9" descr="Click Export to PDF to convert the Syncfusion webpage to a PDF in ASP.NET Core PDF"/>
@@ -1323,20 +1040,21 @@
       </w:r>
     </w:p>
     <w:p>
-      <w:pPr>
-        <w:numPr>
-          <w:ilvl w:val="0"/>
-          <w:numId w:val="7"/>
-        </w:numPr>
-      </w:pPr>
-      <w:r>
-        <w:t>By executing the program, you will get the PDF document as follows.</w:t>
+      <w:r>
+        <w:t>By executing the program, the output PDF document will be generated as shown below</w:t>
+      </w:r>
+      <w:r>
+        <w:t>:</w:t>
       </w:r>
     </w:p>
     <w:p>
       <w:r>
+        <w:rPr>
+          <w:noProof/>
+        </w:rPr>
+        <w:lastRenderedPageBreak/>
         <w:drawing>
-          <wp:inline distT="0" distB="0" distL="0" distR="0" wp14:anchorId="249BBE9A" wp14:editId="34222441">
+          <wp:inline distT="0" distB="0" distL="0" distR="0" wp14:anchorId="249BBE9A" wp14:editId="75FF6806">
             <wp:extent cx="5943600" cy="3916680"/>
             <wp:effectExtent l="0" t="0" r="0" b="7620"/>
             <wp:docPr id="1170336112" name="Picture 8" descr="Output document in ASP.NET Core PDF"/>
@@ -1392,7 +1110,6 @@
     </w:p>
     <w:p>
       <w:r>
-        <w:lastRenderedPageBreak/>
         <w:t>A complete work sample for converting a HTML to PDF in Linux docker container can be downloaded from </w:t>
       </w:r>
       <w:hyperlink r:id="rId16" w:tgtFrame="_blank" w:history="1">
@@ -1409,9 +1126,9 @@
     </w:p>
     <w:p>
       <w:r>
-        <w:t>Take a moment to peruse the </w:t>
-      </w:r>
-      <w:hyperlink r:id="rId17" w:tgtFrame="_blank" w:history="1">
+        <w:t xml:space="preserve">Take a moment to explore the </w:t>
+      </w:r>
+      <w:hyperlink r:id="rId17" w:history="1">
         <w:r>
           <w:rPr>
             <w:rStyle w:val="Hyperlink"/>
@@ -1420,45 +1137,7 @@
         </w:r>
       </w:hyperlink>
       <w:r>
-        <w:t>, where you can find converting HTML pages to PDF document along with respective customization options and features.</w:t>
-      </w:r>
-    </w:p>
-    <w:p>
-      <w:r>
-        <w:t>Click </w:t>
-      </w:r>
-      <w:hyperlink r:id="rId18" w:tgtFrame="_blank" w:history="1">
-        <w:r>
-          <w:rPr>
-            <w:rStyle w:val="Hyperlink"/>
-          </w:rPr>
-          <w:t>here</w:t>
-        </w:r>
-      </w:hyperlink>
-      <w:r>
-        <w:t> to explore the rich set of Syncfusion Essential® PDF features.</w:t>
-      </w:r>
-    </w:p>
-    <w:p>
-      <w:r>
-        <w:rPr>
-          <w:rFonts w:ascii="Arial" w:hAnsi="Arial" w:cs="Arial"/>
-        </w:rPr>
-        <w:t>​</w:t>
-      </w:r>
-      <w:r>
-        <w:t>An online sample link to </w:t>
-      </w:r>
-      <w:hyperlink r:id="rId19" w:tgtFrame="_blank" w:history="1">
-        <w:r>
-          <w:rPr>
-            <w:rStyle w:val="Hyperlink"/>
-          </w:rPr>
-          <w:t>convert HTML to PDF</w:t>
-        </w:r>
-      </w:hyperlink>
-      <w:r>
-        <w:t>.</w:t>
+        <w:t>, where you can learn how to convert HTML pages to PDF documents, along with various customization options and features.</w:t>
       </w:r>
     </w:p>
     <w:p>
@@ -1479,7 +1158,7 @@
       <w:r>
         <w:t>You can refer to our </w:t>
       </w:r>
-      <w:hyperlink r:id="rId20" w:tgtFrame="_blank" w:history="1">
+      <w:hyperlink r:id="rId18" w:tgtFrame="_blank" w:history="1">
         <w:r>
           <w:rPr>
             <w:rStyle w:val="Hyperlink"/>
@@ -1492,7 +1171,7 @@
       <w:r>
         <w:t> </w:t>
       </w:r>
-      <w:hyperlink r:id="rId21" w:tgtFrame="_blank" w:history="1">
+      <w:hyperlink r:id="rId19" w:tgtFrame="_blank" w:history="1">
         <w:r>
           <w:rPr>
             <w:rStyle w:val="Hyperlink"/>
@@ -1505,7 +1184,7 @@
       <w:r>
         <w:t> page to know about its other groundbreaking feature representations and </w:t>
       </w:r>
-      <w:hyperlink r:id="rId22" w:tgtFrame="_blank" w:history="1">
+      <w:hyperlink r:id="rId20" w:tgtFrame="_blank" w:history="1">
         <w:r>
           <w:rPr>
             <w:rStyle w:val="Hyperlink"/>
@@ -1518,7 +1197,7 @@
       <w:r>
         <w:t>, and how to quickly get started for configuration specifications. You can also explore our </w:t>
       </w:r>
-      <w:hyperlink r:id="rId23" w:anchor="/bootstrap5" w:tgtFrame="_blank" w:history="1">
+      <w:hyperlink r:id="rId21" w:anchor="/bootstrap5" w:tgtFrame="_blank" w:history="1">
         <w:r>
           <w:rPr>
             <w:rStyle w:val="Hyperlink"/>
@@ -1531,7 +1210,7 @@
       <w:r>
         <w:t> </w:t>
       </w:r>
-      <w:hyperlink r:id="rId24" w:anchor="/bootstrap5" w:tgtFrame="_blank" w:history="1">
+      <w:hyperlink r:id="rId22" w:anchor="/bootstrap5" w:tgtFrame="_blank" w:history="1">
         <w:r>
           <w:rPr>
             <w:rStyle w:val="Hyperlink"/>
@@ -1549,7 +1228,7 @@
       <w:r>
         <w:t>For current customers, you can check out our components from the </w:t>
       </w:r>
-      <w:hyperlink r:id="rId25" w:tgtFrame="_blank" w:history="1">
+      <w:hyperlink r:id="rId23" w:tgtFrame="_blank" w:history="1">
         <w:r>
           <w:rPr>
             <w:rStyle w:val="Hyperlink"/>
@@ -1562,7 +1241,7 @@
       <w:r>
         <w:t> page. If you are new to Syncfusion®, you can try our 30-day </w:t>
       </w:r>
-      <w:hyperlink r:id="rId26" w:tgtFrame="_blank" w:history="1">
+      <w:hyperlink r:id="rId24" w:tgtFrame="_blank" w:history="1">
         <w:r>
           <w:rPr>
             <w:rStyle w:val="Hyperlink"/>
@@ -1578,9 +1257,10 @@
     </w:p>
     <w:p>
       <w:r>
+        <w:lastRenderedPageBreak/>
         <w:t>If you have any queries or require clarifications, please let us know in the comments section below. You can also contact us through our </w:t>
       </w:r>
-      <w:hyperlink r:id="rId27" w:tgtFrame="_blank" w:history="1">
+      <w:hyperlink r:id="rId25" w:tgtFrame="_blank" w:history="1">
         <w:r>
           <w:rPr>
             <w:rStyle w:val="Hyperlink"/>
@@ -1593,7 +1273,7 @@
       <w:r>
         <w:t>, </w:t>
       </w:r>
-      <w:hyperlink r:id="rId28" w:tgtFrame="_blank" w:history="1">
+      <w:hyperlink r:id="rId26" w:tgtFrame="_blank" w:history="1">
         <w:r>
           <w:rPr>
             <w:rStyle w:val="Hyperlink"/>
@@ -1606,7 +1286,7 @@
       <w:r>
         <w:t>, or </w:t>
       </w:r>
-      <w:hyperlink r:id="rId29" w:tgtFrame="_blank" w:history="1">
+      <w:hyperlink r:id="rId27" w:tgtFrame="_blank" w:history="1">
         <w:r>
           <w:rPr>
             <w:rStyle w:val="Hyperlink"/>
@@ -1973,6 +1653,119 @@
     </w:lvl>
   </w:abstractNum>
   <w:abstractNum w:abstractNumId="3" w15:restartNumberingAfterBreak="0">
+    <w:nsid w:val="1D964CCF"/>
+    <w:multiLevelType w:val="hybridMultilevel"/>
+    <w:tmpl w:val="AB9E7828"/>
+    <w:lvl w:ilvl="0" w:tplc="D452DF36">
+      <w:start w:val="1"/>
+      <w:numFmt w:val="bullet"/>
+      <w:lvlText w:val=""/>
+      <w:lvlJc w:val="left"/>
+      <w:pPr>
+        <w:ind w:left="768" w:hanging="360"/>
+      </w:pPr>
+      <w:rPr>
+        <w:rFonts w:ascii="Symbol" w:eastAsiaTheme="minorHAnsi" w:hAnsi="Symbol" w:cstheme="minorBidi" w:hint="default"/>
+      </w:rPr>
+    </w:lvl>
+    <w:lvl w:ilvl="1" w:tplc="04090003" w:tentative="1">
+      <w:start w:val="1"/>
+      <w:numFmt w:val="bullet"/>
+      <w:lvlText w:val="o"/>
+      <w:lvlJc w:val="left"/>
+      <w:pPr>
+        <w:ind w:left="1488" w:hanging="360"/>
+      </w:pPr>
+      <w:rPr>
+        <w:rFonts w:ascii="Courier New" w:hAnsi="Courier New" w:cs="Courier New" w:hint="default"/>
+      </w:rPr>
+    </w:lvl>
+    <w:lvl w:ilvl="2" w:tplc="04090005" w:tentative="1">
+      <w:start w:val="1"/>
+      <w:numFmt w:val="bullet"/>
+      <w:lvlText w:val=""/>
+      <w:lvlJc w:val="left"/>
+      <w:pPr>
+        <w:ind w:left="2208" w:hanging="360"/>
+      </w:pPr>
+      <w:rPr>
+        <w:rFonts w:ascii="Wingdings" w:hAnsi="Wingdings" w:hint="default"/>
+      </w:rPr>
+    </w:lvl>
+    <w:lvl w:ilvl="3" w:tplc="04090001" w:tentative="1">
+      <w:start w:val="1"/>
+      <w:numFmt w:val="bullet"/>
+      <w:lvlText w:val=""/>
+      <w:lvlJc w:val="left"/>
+      <w:pPr>
+        <w:ind w:left="2928" w:hanging="360"/>
+      </w:pPr>
+      <w:rPr>
+        <w:rFonts w:ascii="Symbol" w:hAnsi="Symbol" w:hint="default"/>
+      </w:rPr>
+    </w:lvl>
+    <w:lvl w:ilvl="4" w:tplc="04090003" w:tentative="1">
+      <w:start w:val="1"/>
+      <w:numFmt w:val="bullet"/>
+      <w:lvlText w:val="o"/>
+      <w:lvlJc w:val="left"/>
+      <w:pPr>
+        <w:ind w:left="3648" w:hanging="360"/>
+      </w:pPr>
+      <w:rPr>
+        <w:rFonts w:ascii="Courier New" w:hAnsi="Courier New" w:cs="Courier New" w:hint="default"/>
+      </w:rPr>
+    </w:lvl>
+    <w:lvl w:ilvl="5" w:tplc="04090005" w:tentative="1">
+      <w:start w:val="1"/>
+      <w:numFmt w:val="bullet"/>
+      <w:lvlText w:val=""/>
+      <w:lvlJc w:val="left"/>
+      <w:pPr>
+        <w:ind w:left="4368" w:hanging="360"/>
+      </w:pPr>
+      <w:rPr>
+        <w:rFonts w:ascii="Wingdings" w:hAnsi="Wingdings" w:hint="default"/>
+      </w:rPr>
+    </w:lvl>
+    <w:lvl w:ilvl="6" w:tplc="04090001" w:tentative="1">
+      <w:start w:val="1"/>
+      <w:numFmt w:val="bullet"/>
+      <w:lvlText w:val=""/>
+      <w:lvlJc w:val="left"/>
+      <w:pPr>
+        <w:ind w:left="5088" w:hanging="360"/>
+      </w:pPr>
+      <w:rPr>
+        <w:rFonts w:ascii="Symbol" w:hAnsi="Symbol" w:hint="default"/>
+      </w:rPr>
+    </w:lvl>
+    <w:lvl w:ilvl="7" w:tplc="04090003" w:tentative="1">
+      <w:start w:val="1"/>
+      <w:numFmt w:val="bullet"/>
+      <w:lvlText w:val="o"/>
+      <w:lvlJc w:val="left"/>
+      <w:pPr>
+        <w:ind w:left="5808" w:hanging="360"/>
+      </w:pPr>
+      <w:rPr>
+        <w:rFonts w:ascii="Courier New" w:hAnsi="Courier New" w:cs="Courier New" w:hint="default"/>
+      </w:rPr>
+    </w:lvl>
+    <w:lvl w:ilvl="8" w:tplc="04090005" w:tentative="1">
+      <w:start w:val="1"/>
+      <w:numFmt w:val="bullet"/>
+      <w:lvlText w:val=""/>
+      <w:lvlJc w:val="left"/>
+      <w:pPr>
+        <w:ind w:left="6528" w:hanging="360"/>
+      </w:pPr>
+      <w:rPr>
+        <w:rFonts w:ascii="Wingdings" w:hAnsi="Wingdings" w:hint="default"/>
+      </w:rPr>
+    </w:lvl>
+  </w:abstractNum>
+  <w:abstractNum w:abstractNumId="4" w15:restartNumberingAfterBreak="0">
     <w:nsid w:val="317D3446"/>
     <w:multiLevelType w:val="multilevel"/>
     <w:tmpl w:val="3962AC54"/>
@@ -2085,7 +1878,7 @@
       </w:pPr>
     </w:lvl>
   </w:abstractNum>
-  <w:abstractNum w:abstractNumId="4" w15:restartNumberingAfterBreak="0">
+  <w:abstractNum w:abstractNumId="5" w15:restartNumberingAfterBreak="0">
     <w:nsid w:val="3E004DC5"/>
     <w:multiLevelType w:val="multilevel"/>
     <w:tmpl w:val="6C94F66E"/>
@@ -2198,7 +1991,96 @@
       </w:pPr>
     </w:lvl>
   </w:abstractNum>
-  <w:abstractNum w:abstractNumId="5" w15:restartNumberingAfterBreak="0">
+  <w:abstractNum w:abstractNumId="6" w15:restartNumberingAfterBreak="0">
+    <w:nsid w:val="493D6CA2"/>
+    <w:multiLevelType w:val="hybridMultilevel"/>
+    <w:tmpl w:val="19C2782C"/>
+    <w:lvl w:ilvl="0" w:tplc="0409000F">
+      <w:start w:val="1"/>
+      <w:numFmt w:val="decimal"/>
+      <w:lvlText w:val="%1."/>
+      <w:lvlJc w:val="left"/>
+      <w:pPr>
+        <w:ind w:left="720" w:hanging="360"/>
+      </w:pPr>
+      <w:rPr>
+        <w:rFonts w:hint="default"/>
+      </w:rPr>
+    </w:lvl>
+    <w:lvl w:ilvl="1" w:tplc="04090019" w:tentative="1">
+      <w:start w:val="1"/>
+      <w:numFmt w:val="lowerLetter"/>
+      <w:lvlText w:val="%2."/>
+      <w:lvlJc w:val="left"/>
+      <w:pPr>
+        <w:ind w:left="1440" w:hanging="360"/>
+      </w:pPr>
+    </w:lvl>
+    <w:lvl w:ilvl="2" w:tplc="0409001B" w:tentative="1">
+      <w:start w:val="1"/>
+      <w:numFmt w:val="lowerRoman"/>
+      <w:lvlText w:val="%3."/>
+      <w:lvlJc w:val="right"/>
+      <w:pPr>
+        <w:ind w:left="2160" w:hanging="180"/>
+      </w:pPr>
+    </w:lvl>
+    <w:lvl w:ilvl="3" w:tplc="0409000F" w:tentative="1">
+      <w:start w:val="1"/>
+      <w:numFmt w:val="decimal"/>
+      <w:lvlText w:val="%4."/>
+      <w:lvlJc w:val="left"/>
+      <w:pPr>
+        <w:ind w:left="2880" w:hanging="360"/>
+      </w:pPr>
+    </w:lvl>
+    <w:lvl w:ilvl="4" w:tplc="04090019" w:tentative="1">
+      <w:start w:val="1"/>
+      <w:numFmt w:val="lowerLetter"/>
+      <w:lvlText w:val="%5."/>
+      <w:lvlJc w:val="left"/>
+      <w:pPr>
+        <w:ind w:left="3600" w:hanging="360"/>
+      </w:pPr>
+    </w:lvl>
+    <w:lvl w:ilvl="5" w:tplc="0409001B" w:tentative="1">
+      <w:start w:val="1"/>
+      <w:numFmt w:val="lowerRoman"/>
+      <w:lvlText w:val="%6."/>
+      <w:lvlJc w:val="right"/>
+      <w:pPr>
+        <w:ind w:left="4320" w:hanging="180"/>
+      </w:pPr>
+    </w:lvl>
+    <w:lvl w:ilvl="6" w:tplc="0409000F" w:tentative="1">
+      <w:start w:val="1"/>
+      <w:numFmt w:val="decimal"/>
+      <w:lvlText w:val="%7."/>
+      <w:lvlJc w:val="left"/>
+      <w:pPr>
+        <w:ind w:left="5040" w:hanging="360"/>
+      </w:pPr>
+    </w:lvl>
+    <w:lvl w:ilvl="7" w:tplc="04090019" w:tentative="1">
+      <w:start w:val="1"/>
+      <w:numFmt w:val="lowerLetter"/>
+      <w:lvlText w:val="%8."/>
+      <w:lvlJc w:val="left"/>
+      <w:pPr>
+        <w:ind w:left="5760" w:hanging="360"/>
+      </w:pPr>
+    </w:lvl>
+    <w:lvl w:ilvl="8" w:tplc="0409001B" w:tentative="1">
+      <w:start w:val="1"/>
+      <w:numFmt w:val="lowerRoman"/>
+      <w:lvlText w:val="%9."/>
+      <w:lvlJc w:val="right"/>
+      <w:pPr>
+        <w:ind w:left="6480" w:hanging="180"/>
+      </w:pPr>
+    </w:lvl>
+  </w:abstractNum>
+  <w:abstractNum w:abstractNumId="7" w15:restartNumberingAfterBreak="0">
     <w:nsid w:val="760917F5"/>
     <w:multiLevelType w:val="multilevel"/>
     <w:tmpl w:val="93EAE734"/>
@@ -2311,7 +2193,7 @@
       </w:pPr>
     </w:lvl>
   </w:abstractNum>
-  <w:abstractNum w:abstractNumId="6" w15:restartNumberingAfterBreak="0">
+  <w:abstractNum w:abstractNumId="8" w15:restartNumberingAfterBreak="0">
     <w:nsid w:val="7C505E47"/>
     <w:multiLevelType w:val="multilevel"/>
     <w:tmpl w:val="3264746C"/>
@@ -2428,22 +2310,28 @@
     <w:abstractNumId w:val="0"/>
   </w:num>
   <w:num w:numId="2" w16cid:durableId="1978220512">
-    <w:abstractNumId w:val="6"/>
+    <w:abstractNumId w:val="8"/>
   </w:num>
   <w:num w:numId="3" w16cid:durableId="436557854">
-    <w:abstractNumId w:val="5"/>
+    <w:abstractNumId w:val="7"/>
   </w:num>
   <w:num w:numId="4" w16cid:durableId="994650149">
     <w:abstractNumId w:val="2"/>
   </w:num>
   <w:num w:numId="5" w16cid:durableId="1274484396">
-    <w:abstractNumId w:val="3"/>
+    <w:abstractNumId w:val="4"/>
   </w:num>
   <w:num w:numId="6" w16cid:durableId="1090347668">
-    <w:abstractNumId w:val="4"/>
+    <w:abstractNumId w:val="5"/>
   </w:num>
   <w:num w:numId="7" w16cid:durableId="1939757157">
     <w:abstractNumId w:val="1"/>
+  </w:num>
+  <w:num w:numId="8" w16cid:durableId="423381146">
+    <w:abstractNumId w:val="6"/>
+  </w:num>
+  <w:num w:numId="9" w16cid:durableId="1957254245">
+    <w:abstractNumId w:val="3"/>
   </w:num>
 </w:numbering>
 </file>
@@ -3387,6 +3275,25 @@
       <w:shd w:val="clear" w:color="auto" w:fill="E1DFDD"/>
     </w:rPr>
   </w:style>
+  <w:style w:type="table" w:styleId="TableGrid">
+    <w:name w:val="Table Grid"/>
+    <w:basedOn w:val="TableNormal"/>
+    <w:uiPriority w:val="39"/>
+    <w:rsid w:val="00143755"/>
+    <w:pPr>
+      <w:spacing w:after="0" w:line="240" w:lineRule="auto"/>
+    </w:pPr>
+    <w:tblPr>
+      <w:tblBorders>
+        <w:top w:val="single" w:sz="4" w:space="0" w:color="auto"/>
+        <w:left w:val="single" w:sz="4" w:space="0" w:color="auto"/>
+        <w:bottom w:val="single" w:sz="4" w:space="0" w:color="auto"/>
+        <w:right w:val="single" w:sz="4" w:space="0" w:color="auto"/>
+        <w:insideH w:val="single" w:sz="4" w:space="0" w:color="auto"/>
+        <w:insideV w:val="single" w:sz="4" w:space="0" w:color="auto"/>
+      </w:tblBorders>
+    </w:tblPr>
+  </w:style>
 </w:styles>
 </file>
 

</xml_diff>